<commit_message>
uploaded corrected docx instructions
</commit_message>
<xml_diff>
--- a/docassemble/MAEvictionMoratorium/data/templates/non_essential_eviction_instructions.docx
+++ b/docassemble/MAEvictionMoratorium/data/templates/non_essential_eviction_instructions.docx
@@ -9,15 +9,7 @@
       <w:bookmarkStart w:id="0" w:name="_rvg6ezvjy2et" w:colFirst="0" w:colLast="0"/>
       <w:bookmarkEnd w:id="0"/>
       <w:r>
-        <w:t xml:space="preserve">Motion to Dismiss Non-Essential Eviction </w:t>
-      </w:r>
-      <w:commentRangeStart w:id="1"/>
-      <w:r>
-        <w:t>Instructions</w:t>
-      </w:r>
-      <w:commentRangeEnd w:id="1"/>
-      <w:r>
-        <w:commentReference w:id="1"/>
+        <w:t>Motion to Dismiss Non-Essential Eviction Instructions</w:t>
       </w:r>
       <w:r>
         <w:t>: Next Steps</w:t>
@@ -27,18 +19,18 @@
       <w:pPr>
         <w:pStyle w:val="Heading3"/>
       </w:pPr>
-      <w:bookmarkStart w:id="2" w:name="_id9a0mq0fu5z" w:colFirst="0" w:colLast="0"/>
+      <w:bookmarkStart w:id="1" w:name="_id9a0mq0fu5z" w:colFirst="0" w:colLast="0"/>
+      <w:bookmarkEnd w:id="1"/>
+      <w:r>
+        <w:t xml:space="preserve">You need to get your motion to the court and the plaintiff. Giving a copy to the plaintiff is “service.” </w:t>
+      </w:r>
+    </w:p>
+    <w:p>
+      <w:pPr>
+        <w:pStyle w:val="Heading1"/>
+      </w:pPr>
+      <w:bookmarkStart w:id="2" w:name="_s89ubplmzeh1" w:colFirst="0" w:colLast="0"/>
       <w:bookmarkEnd w:id="2"/>
-      <w:r>
-        <w:t xml:space="preserve">You need to get your motion to the court and the plaintiff. Giving a copy to the plaintiff is “service.” </w:t>
-      </w:r>
-    </w:p>
-    <w:p>
-      <w:pPr>
-        <w:pStyle w:val="Heading1"/>
-      </w:pPr>
-      <w:bookmarkStart w:id="3" w:name="_s89ubplmzeh1" w:colFirst="0" w:colLast="0"/>
-      <w:bookmarkEnd w:id="3"/>
       <w:r>
         <w:t>Serve {</w:t>
       </w:r>
@@ -159,21 +151,28 @@
         <w:t xml:space="preserve"> the pl</w:t>
       </w:r>
       <w:r>
-        <w:t xml:space="preserve">aintiff a copy of your signed motion at {{ </w:t>
+        <w:t>aintiff a copy of your</w:t>
+      </w:r>
+      <w:r>
+        <w:t xml:space="preserve"> </w:t>
+      </w:r>
+      <w:r>
+        <w:rPr>
+          <w:color w:val="000000"/>
+        </w:rPr>
+        <w:t xml:space="preserve">signed motion by certified </w:t>
       </w:r>
       <w:proofErr w:type="spellStart"/>
       <w:r>
-        <w:t>other_parti</w:t>
-      </w:r>
-      <w:bookmarkStart w:id="4" w:name="_GoBack"/>
-      <w:bookmarkEnd w:id="4"/>
-      <w:r>
-        <w:t>es</w:t>
+        <w:rPr>
+          <w:color w:val="000000"/>
+        </w:rPr>
+        <w:t>mail</w:t>
+      </w:r>
+      <w:r>
+        <w:t>or</w:t>
       </w:r>
       <w:proofErr w:type="spellEnd"/>
-      <w:r>
-        <w:t>[0].address }} or</w:t>
-      </w:r>
     </w:p>
     <w:p>
       <w:pPr>
@@ -196,26 +195,28 @@
       <w:pPr>
         <w:pStyle w:val="Heading1"/>
       </w:pPr>
-      <w:bookmarkStart w:id="5" w:name="_1x1ecoss5sdo" w:colFirst="0" w:colLast="0"/>
+      <w:bookmarkStart w:id="3" w:name="_1x1ecoss5sdo" w:colFirst="0" w:colLast="0"/>
+      <w:bookmarkEnd w:id="3"/>
+      <w:r>
+        <w:t>File your motion</w:t>
+      </w:r>
+    </w:p>
+    <w:p>
+      <w:r>
+        <w:t>There are 3 ways to file your motion with the court.</w:t>
+      </w:r>
+    </w:p>
+    <w:p>
+      <w:pPr>
+        <w:pStyle w:val="Heading3"/>
+      </w:pPr>
+      <w:bookmarkStart w:id="4" w:name="_o2ugj7guokpx" w:colFirst="0" w:colLast="0"/>
+      <w:bookmarkEnd w:id="4"/>
+      <w:r>
+        <w:t>Email</w:t>
+      </w:r>
+      <w:bookmarkStart w:id="5" w:name="_GoBack"/>
       <w:bookmarkEnd w:id="5"/>
-      <w:r>
-        <w:t>File your motion</w:t>
-      </w:r>
-    </w:p>
-    <w:p>
-      <w:r>
-        <w:t>There are 3 ways to file your motion with the court.</w:t>
-      </w:r>
-    </w:p>
-    <w:p>
-      <w:pPr>
-        <w:pStyle w:val="Heading3"/>
-      </w:pPr>
-      <w:bookmarkStart w:id="6" w:name="_o2ugj7guokpx" w:colFirst="0" w:colLast="0"/>
-      <w:bookmarkEnd w:id="6"/>
-      <w:r>
-        <w:t>Email</w:t>
-      </w:r>
     </w:p>
     <w:p>
       <w:pPr>
@@ -247,15 +248,7 @@
         </w:numPr>
       </w:pPr>
       <w:r>
-        <w:t xml:space="preserve">Ask them if you can </w:t>
-      </w:r>
-      <w:commentRangeStart w:id="7"/>
-      <w:r>
-        <w:t>email</w:t>
-      </w:r>
-      <w:commentRangeEnd w:id="7"/>
-      <w:r>
-        <w:commentReference w:id="7"/>
+        <w:t>Ask them if you can email</w:t>
       </w:r>
       <w:r>
         <w:t xml:space="preserve"> them your motion.</w:t>
@@ -279,8 +272,8 @@
       <w:pPr>
         <w:pStyle w:val="Heading3"/>
       </w:pPr>
-      <w:bookmarkStart w:id="8" w:name="_41y7sfobotpr" w:colFirst="0" w:colLast="0"/>
-      <w:bookmarkEnd w:id="8"/>
+      <w:bookmarkStart w:id="6" w:name="_41y7sfobotpr" w:colFirst="0" w:colLast="0"/>
+      <w:bookmarkEnd w:id="6"/>
       <w:r>
         <w:t>EFileMA.com</w:t>
       </w:r>
@@ -309,7 +302,7 @@
       <w:r>
         <w:br/>
       </w:r>
-      <w:hyperlink r:id="rId7">
+      <w:hyperlink r:id="rId6">
         <w:r>
           <w:rPr>
             <w:color w:val="1155CC"/>
@@ -341,8 +334,8 @@
       <w:pPr>
         <w:pStyle w:val="Heading3"/>
       </w:pPr>
-      <w:bookmarkStart w:id="9" w:name="_l3l9rmjqcmiy" w:colFirst="0" w:colLast="0"/>
-      <w:bookmarkEnd w:id="9"/>
+      <w:bookmarkStart w:id="7" w:name="_l3l9rmjqcmiy" w:colFirst="0" w:colLast="0"/>
+      <w:bookmarkEnd w:id="7"/>
       <w:r>
         <w:t>File your paper motion</w:t>
       </w:r>
@@ -411,8 +404,8 @@
       <w:pPr>
         <w:pStyle w:val="Heading1"/>
       </w:pPr>
-      <w:bookmarkStart w:id="10" w:name="_dkohbnc96ixu" w:colFirst="0" w:colLast="0"/>
-      <w:bookmarkEnd w:id="10"/>
+      <w:bookmarkStart w:id="8" w:name="_dkohbnc96ixu" w:colFirst="0" w:colLast="0"/>
+      <w:bookmarkEnd w:id="8"/>
       <w:r>
         <w:t>After you file</w:t>
       </w:r>
@@ -426,8 +419,8 @@
       <w:pPr>
         <w:pStyle w:val="Heading1"/>
       </w:pPr>
-      <w:bookmarkStart w:id="11" w:name="_1iioougv894u" w:colFirst="0" w:colLast="0"/>
-      <w:bookmarkEnd w:id="11"/>
+      <w:bookmarkStart w:id="9" w:name="_1iioougv894u" w:colFirst="0" w:colLast="0"/>
+      <w:bookmarkEnd w:id="9"/>
       <w:r>
         <w:t>What should I do to prepare for my motion hearing?</w:t>
       </w:r>
@@ -467,7 +460,7 @@
       <w:r>
         <w:t xml:space="preserve">If your hearing is over the phone or by video call, see </w:t>
       </w:r>
-      <w:hyperlink r:id="rId8" w:anchor="how-to-get-ready-if-your-virtual-hearing-is-by-zoom-">
+      <w:hyperlink r:id="rId7" w:anchor="how-to-get-ready-if-your-virtual-hearing-is-by-zoom-">
         <w:r>
           <w:rPr>
             <w:color w:val="1155CC"/>
@@ -493,425 +486,6 @@
     </w:sectPr>
   </w:body>
 </w:document>
-</file>
-
-<file path=word/comments.xml><?xml version="1.0" encoding="utf-8"?>
-<w:comments xmlns:wpc="http://schemas.microsoft.com/office/word/2010/wordprocessingCanvas" xmlns:mc="http://schemas.openxmlformats.org/markup-compatibility/2006" xmlns:o="urn:schemas-microsoft-com:office:office" xmlns:r="http://schemas.openxmlformats.org/officeDocument/2006/relationships" xmlns:m="http://schemas.openxmlformats.org/officeDocument/2006/math" xmlns:v="urn:schemas-microsoft-com:vml" xmlns:wp14="http://schemas.microsoft.com/office/word/2010/wordprocessingDrawing" xmlns:wp="http://schemas.openxmlformats.org/drawingml/2006/wordprocessingDrawing" xmlns:w10="urn:schemas-microsoft-com:office:word" xmlns:w="http://schemas.openxmlformats.org/wordprocessingml/2006/main" xmlns:w14="http://schemas.microsoft.com/office/word/2010/wordml" xmlns:wpg="http://schemas.microsoft.com/office/word/2010/wordprocessingGroup" xmlns:wpi="http://schemas.microsoft.com/office/word/2010/wordprocessingInk" xmlns:wne="http://schemas.microsoft.com/office/word/2006/wordml" xmlns:wps="http://schemas.microsoft.com/office/word/2010/wordprocessingShape" mc:Ignorable="w14 wp14">
-  <w:comment w:id="1" w:author="Forms Manager" w:date="2020-09-29T18:31:00Z" w:initials="">
-    <w:p>
-      <w:pPr>
-        <w:widowControl w:val="0"/>
-        <w:pBdr>
-          <w:top w:val="nil"/>
-          <w:left w:val="nil"/>
-          <w:bottom w:val="nil"/>
-          <w:right w:val="nil"/>
-          <w:between w:val="nil"/>
-        </w:pBdr>
-        <w:spacing w:line="240" w:lineRule="auto"/>
-        <w:rPr>
-          <w:color w:val="000000"/>
-        </w:rPr>
-      </w:pPr>
-      <w:r>
-        <w:rPr>
-          <w:color w:val="000000"/>
-        </w:rPr>
-        <w:t xml:space="preserve">Giving a copy of the motion to Tim and </w:t>
-      </w:r>
-      <w:proofErr w:type="spellStart"/>
-      <w:r>
-        <w:rPr>
-          <w:color w:val="000000"/>
-        </w:rPr>
-        <w:t>Jn</w:t>
-      </w:r>
-      <w:proofErr w:type="spellEnd"/>
-      <w:r>
-        <w:rPr>
-          <w:color w:val="000000"/>
-        </w:rPr>
-        <w:t xml:space="preserve"> Repos is called “service.”</w:t>
-      </w:r>
-    </w:p>
-    <w:p>
-      <w:pPr>
-        <w:widowControl w:val="0"/>
-        <w:pBdr>
-          <w:top w:val="nil"/>
-          <w:left w:val="nil"/>
-          <w:bottom w:val="nil"/>
-          <w:right w:val="nil"/>
-          <w:between w:val="nil"/>
-        </w:pBdr>
-        <w:spacing w:line="240" w:lineRule="auto"/>
-        <w:rPr>
-          <w:color w:val="000000"/>
-        </w:rPr>
-      </w:pPr>
-    </w:p>
-    <w:p>
-      <w:pPr>
-        <w:widowControl w:val="0"/>
-        <w:pBdr>
-          <w:top w:val="nil"/>
-          <w:left w:val="nil"/>
-          <w:bottom w:val="nil"/>
-          <w:right w:val="nil"/>
-          <w:between w:val="nil"/>
-        </w:pBdr>
-        <w:spacing w:line="240" w:lineRule="auto"/>
-        <w:rPr>
-          <w:color w:val="000000"/>
-        </w:rPr>
-      </w:pPr>
-      <w:r>
-        <w:rPr>
-          <w:color w:val="000000"/>
-        </w:rPr>
-        <w:t>You need to:</w:t>
-      </w:r>
-    </w:p>
-    <w:p>
-      <w:pPr>
-        <w:widowControl w:val="0"/>
-        <w:pBdr>
-          <w:top w:val="nil"/>
-          <w:left w:val="nil"/>
-          <w:bottom w:val="nil"/>
-          <w:right w:val="nil"/>
-          <w:between w:val="nil"/>
-        </w:pBdr>
-        <w:spacing w:line="240" w:lineRule="auto"/>
-        <w:rPr>
-          <w:color w:val="000000"/>
-        </w:rPr>
-      </w:pPr>
-    </w:p>
-    <w:p>
-      <w:pPr>
-        <w:widowControl w:val="0"/>
-        <w:pBdr>
-          <w:top w:val="nil"/>
-          <w:left w:val="nil"/>
-          <w:bottom w:val="nil"/>
-          <w:right w:val="nil"/>
-          <w:between w:val="nil"/>
-        </w:pBdr>
-        <w:spacing w:line="240" w:lineRule="auto"/>
-        <w:rPr>
-          <w:color w:val="000000"/>
-        </w:rPr>
-      </w:pPr>
-      <w:r>
-        <w:rPr>
-          <w:color w:val="000000"/>
-        </w:rPr>
-        <w:t xml:space="preserve">Give a copy of your motion to Tim and </w:t>
-      </w:r>
-      <w:proofErr w:type="spellStart"/>
-      <w:r>
-        <w:rPr>
-          <w:color w:val="000000"/>
-        </w:rPr>
-        <w:t>Jn</w:t>
-      </w:r>
-      <w:proofErr w:type="spellEnd"/>
-      <w:r>
-        <w:rPr>
-          <w:color w:val="000000"/>
-        </w:rPr>
-        <w:t xml:space="preserve"> Repos.</w:t>
-      </w:r>
-    </w:p>
-    <w:p>
-      <w:pPr>
-        <w:widowControl w:val="0"/>
-        <w:pBdr>
-          <w:top w:val="nil"/>
-          <w:left w:val="nil"/>
-          <w:bottom w:val="nil"/>
-          <w:right w:val="nil"/>
-          <w:between w:val="nil"/>
-        </w:pBdr>
-        <w:spacing w:line="240" w:lineRule="auto"/>
-        <w:rPr>
-          <w:color w:val="000000"/>
-        </w:rPr>
-      </w:pPr>
-      <w:r>
-        <w:rPr>
-          <w:color w:val="000000"/>
-        </w:rPr>
-        <w:t>File your motion with the Aye</w:t>
-      </w:r>
-      <w:r>
-        <w:rPr>
-          <w:color w:val="000000"/>
-        </w:rPr>
-        <w:t>r District Court.</w:t>
-      </w:r>
-    </w:p>
-    <w:p>
-      <w:pPr>
-        <w:widowControl w:val="0"/>
-        <w:pBdr>
-          <w:top w:val="nil"/>
-          <w:left w:val="nil"/>
-          <w:bottom w:val="nil"/>
-          <w:right w:val="nil"/>
-          <w:between w:val="nil"/>
-        </w:pBdr>
-        <w:spacing w:line="240" w:lineRule="auto"/>
-        <w:rPr>
-          <w:color w:val="000000"/>
-        </w:rPr>
-      </w:pPr>
-      <w:r>
-        <w:rPr>
-          <w:color w:val="000000"/>
-        </w:rPr>
-        <w:t xml:space="preserve">During the pandemic, you can email the motion to Tim and </w:t>
-      </w:r>
-      <w:proofErr w:type="spellStart"/>
-      <w:r>
-        <w:rPr>
-          <w:color w:val="000000"/>
-        </w:rPr>
-        <w:t>Jn</w:t>
-      </w:r>
-      <w:proofErr w:type="spellEnd"/>
-      <w:r>
-        <w:rPr>
-          <w:color w:val="000000"/>
-        </w:rPr>
-        <w:t xml:space="preserve"> </w:t>
-      </w:r>
-      <w:proofErr w:type="spellStart"/>
-      <w:r>
-        <w:rPr>
-          <w:color w:val="000000"/>
-        </w:rPr>
-        <w:t>Repos’s</w:t>
-      </w:r>
-      <w:proofErr w:type="spellEnd"/>
-      <w:r>
-        <w:rPr>
-          <w:color w:val="000000"/>
-        </w:rPr>
-        <w:t xml:space="preserve"> lawyer.</w:t>
-      </w:r>
-    </w:p>
-    <w:p>
-      <w:pPr>
-        <w:widowControl w:val="0"/>
-        <w:pBdr>
-          <w:top w:val="nil"/>
-          <w:left w:val="nil"/>
-          <w:bottom w:val="nil"/>
-          <w:right w:val="nil"/>
-          <w:between w:val="nil"/>
-        </w:pBdr>
-        <w:spacing w:line="240" w:lineRule="auto"/>
-        <w:rPr>
-          <w:color w:val="000000"/>
-        </w:rPr>
-      </w:pPr>
-    </w:p>
-    <w:p>
-      <w:pPr>
-        <w:widowControl w:val="0"/>
-        <w:pBdr>
-          <w:top w:val="nil"/>
-          <w:left w:val="nil"/>
-          <w:bottom w:val="nil"/>
-          <w:right w:val="nil"/>
-          <w:between w:val="nil"/>
-        </w:pBdr>
-        <w:spacing w:line="240" w:lineRule="auto"/>
-        <w:rPr>
-          <w:color w:val="000000"/>
-        </w:rPr>
-      </w:pPr>
-      <w:r>
-        <w:rPr>
-          <w:color w:val="000000"/>
-        </w:rPr>
-        <w:t xml:space="preserve">If Tim and </w:t>
-      </w:r>
-      <w:proofErr w:type="spellStart"/>
-      <w:r>
-        <w:rPr>
-          <w:color w:val="000000"/>
-        </w:rPr>
-        <w:t>Jn</w:t>
-      </w:r>
-      <w:proofErr w:type="spellEnd"/>
-      <w:r>
-        <w:rPr>
-          <w:color w:val="000000"/>
-        </w:rPr>
-        <w:t xml:space="preserve"> Repos does not have a lawyer, you can ask Tim and </w:t>
-      </w:r>
-      <w:proofErr w:type="spellStart"/>
-      <w:r>
-        <w:rPr>
-          <w:color w:val="000000"/>
-        </w:rPr>
-        <w:t>Jn</w:t>
-      </w:r>
-      <w:proofErr w:type="spellEnd"/>
-      <w:r>
-        <w:rPr>
-          <w:color w:val="000000"/>
-        </w:rPr>
-        <w:t xml:space="preserve"> Repos if you can email the motion. If Tim and </w:t>
-      </w:r>
-      <w:proofErr w:type="spellStart"/>
-      <w:r>
-        <w:rPr>
-          <w:color w:val="000000"/>
-        </w:rPr>
-        <w:t>Jn</w:t>
-      </w:r>
-      <w:proofErr w:type="spellEnd"/>
-      <w:r>
-        <w:rPr>
-          <w:color w:val="000000"/>
-        </w:rPr>
-        <w:t xml:space="preserve"> Repos says no,</w:t>
-      </w:r>
-    </w:p>
-    <w:p>
-      <w:pPr>
-        <w:widowControl w:val="0"/>
-        <w:pBdr>
-          <w:top w:val="nil"/>
-          <w:left w:val="nil"/>
-          <w:bottom w:val="nil"/>
-          <w:right w:val="nil"/>
-          <w:between w:val="nil"/>
-        </w:pBdr>
-        <w:spacing w:line="240" w:lineRule="auto"/>
-        <w:rPr>
-          <w:color w:val="000000"/>
-        </w:rPr>
-      </w:pPr>
-    </w:p>
-    <w:p>
-      <w:pPr>
-        <w:widowControl w:val="0"/>
-        <w:pBdr>
-          <w:top w:val="nil"/>
-          <w:left w:val="nil"/>
-          <w:bottom w:val="nil"/>
-          <w:right w:val="nil"/>
-          <w:between w:val="nil"/>
-        </w:pBdr>
-        <w:spacing w:line="240" w:lineRule="auto"/>
-        <w:rPr>
-          <w:color w:val="000000"/>
-        </w:rPr>
-      </w:pPr>
-      <w:r>
-        <w:rPr>
-          <w:color w:val="000000"/>
-        </w:rPr>
-        <w:t>Print the motion.</w:t>
-      </w:r>
-    </w:p>
-    <w:p>
-      <w:pPr>
-        <w:widowControl w:val="0"/>
-        <w:pBdr>
-          <w:top w:val="nil"/>
-          <w:left w:val="nil"/>
-          <w:bottom w:val="nil"/>
-          <w:right w:val="nil"/>
-          <w:between w:val="nil"/>
-        </w:pBdr>
-        <w:spacing w:line="240" w:lineRule="auto"/>
-        <w:rPr>
-          <w:color w:val="000000"/>
-        </w:rPr>
-      </w:pPr>
-      <w:r>
-        <w:rPr>
-          <w:color w:val="000000"/>
-        </w:rPr>
-        <w:t xml:space="preserve">Mail or hand-deliver it to Tim and </w:t>
-      </w:r>
-      <w:proofErr w:type="spellStart"/>
-      <w:r>
-        <w:rPr>
-          <w:color w:val="000000"/>
-        </w:rPr>
-        <w:t>Jn</w:t>
-      </w:r>
-      <w:proofErr w:type="spellEnd"/>
-      <w:r>
-        <w:rPr>
-          <w:color w:val="000000"/>
-        </w:rPr>
-        <w:t xml:space="preserve"> Repos.</w:t>
-      </w:r>
-    </w:p>
-  </w:comment>
-  <w:comment w:id="7" w:author="Forms Manager" w:date="2020-09-24T19:50:00Z" w:initials="">
-    <w:p>
-      <w:pPr>
-        <w:widowControl w:val="0"/>
-        <w:pBdr>
-          <w:top w:val="nil"/>
-          <w:left w:val="nil"/>
-          <w:bottom w:val="nil"/>
-          <w:right w:val="nil"/>
-          <w:between w:val="nil"/>
-        </w:pBdr>
-        <w:spacing w:line="240" w:lineRule="auto"/>
-        <w:rPr>
-          <w:color w:val="000000"/>
-        </w:rPr>
-      </w:pPr>
-      <w:proofErr w:type="gramStart"/>
-      <w:r>
-        <w:rPr>
-          <w:color w:val="000000"/>
-        </w:rPr>
-        <w:t>how</w:t>
-      </w:r>
-      <w:proofErr w:type="gramEnd"/>
-      <w:r>
-        <w:rPr>
-          <w:color w:val="000000"/>
-        </w:rPr>
-        <w:t xml:space="preserve"> do we want to deal with instructions over all?</w:t>
-      </w:r>
-    </w:p>
-    <w:p>
-      <w:pPr>
-        <w:widowControl w:val="0"/>
-        <w:pBdr>
-          <w:top w:val="nil"/>
-          <w:left w:val="nil"/>
-          <w:bottom w:val="nil"/>
-          <w:right w:val="nil"/>
-          <w:between w:val="nil"/>
-        </w:pBdr>
-        <w:spacing w:line="240" w:lineRule="auto"/>
-        <w:rPr>
-          <w:color w:val="000000"/>
-        </w:rPr>
-      </w:pPr>
-      <w:r>
-        <w:rPr>
-          <w:color w:val="000000"/>
-        </w:rPr>
-        <w:t>In first screen have users call court where they are filing and ask how to file at that court?</w:t>
-      </w:r>
-    </w:p>
-  </w:comment>
-</w:comments>
 </file>
 
 <file path=word/numbering.xml><?xml version="1.0" encoding="utf-8"?>

</xml_diff>